<commit_message>
Build site at 2024-07-03 12:46:00 UTC
</commit_message>
<xml_diff>
--- a/assets/disciplinas/LOQ4236.docx
+++ b/assets/disciplinas/LOQ4236.docx
@@ -70,14 +70,6 @@
       </w:pPr>
       <w:r>
         <w:t xml:space="preserve">Docente(s) Responsável(eis) </w:t>
-      </w:r>
-    </w:p>
-    <w:p>
-      <w:pPr>
-        <w:pStyle w:val="ListBullet"/>
-      </w:pPr>
-      <w:r>
-        <w:t>5840560 - Marco Antonio Carvalho Pereira</w:t>
       </w:r>
     </w:p>
     <w:p>

</xml_diff>